<commit_message>
finished writing about applications, made the introduction to infrastructure in part 2
</commit_message>
<xml_diff>
--- a/Project/Report/Part 2.docx
+++ b/Project/Report/Part 2.docx
@@ -6504,6 +6504,7 @@
                                 <w:b/>
                                 <w:color w:val="595959" w:themeColor="accent3"/>
                                 <w:sz w:val="18"/>
+                                <w:lang w:val="en-GB"/>
                               </w:rPr>
                               <w:t xml:space="preserve">Alkanline : </w:t>
                             </w:r>
@@ -6570,6 +6571,7 @@
                           <w:b/>
                           <w:color w:val="595959" w:themeColor="accent3"/>
                           <w:sz w:val="18"/>
+                          <w:lang w:val="en-GB"/>
                         </w:rPr>
                         <w:t xml:space="preserve">Alkanline : </w:t>
                       </w:r>
@@ -18132,13 +18134,84 @@
         <w:rPr>
           <w:lang w:val="en-GB"/>
         </w:rPr>
+        <w:t>“Units providing propulsive power to a vehicle.”</w:t>
+      </w:r>
+    </w:p>
+    <w:p>
+      <w:pPr>
+        <w:rPr>
+          <w:lang w:val="en-GB"/>
+        </w:rPr>
+      </w:pPr>
+      <w:r>
+        <w:rPr>
+          <w:lang w:val="en-GB"/>
+        </w:rPr>
+        <w:t xml:space="preserve">This definition matches with the most advertised fuel cell application: hydrogen cars. However, fuel </w:t>
+      </w:r>
+      <w:r>
+        <w:rPr>
+          <w:lang w:val="en-GB"/>
+        </w:rPr>
+        <w:t>cell power</w:t>
+      </w:r>
+      <w:r>
+        <w:rPr>
+          <w:lang w:val="en-GB"/>
+        </w:rPr>
+        <w:t xml:space="preserve"> can also be used for other vehicles. As an example, boats or even submarines can work with hydrogen.</w:t>
+      </w:r>
+      <w:r>
+        <w:rPr>
+          <w:lang w:val="en-GB"/>
+        </w:rPr>
+        <w:t xml:space="preserve"> In addition to reduce polluting gas emission, it presents the advantage of being silent.</w:t>
+      </w:r>
+    </w:p>
+    <w:p>
+      <w:pPr>
+        <w:rPr>
+          <w:lang w:val="en-GB"/>
+        </w:rPr>
+      </w:pPr>
+      <w:r>
+        <w:rPr>
+          <w:lang w:val="en-GB"/>
+        </w:rPr>
+        <w:t>Some light aircrafts are also fuel cell powered, with companies such as Boeing showing their interest for the technology. Other applications in the professional world are light-duty vehicles, forklifts or trucks.</w:t>
+      </w:r>
+    </w:p>
+    <w:p>
+      <w:pPr>
+        <w:pStyle w:val="Titre3"/>
+        <w:rPr>
+          <w:lang w:val="en-GB"/>
+        </w:rPr>
+      </w:pPr>
+      <w:r>
+        <w:rPr>
+          <w:lang w:val="en-GB"/>
+        </w:rPr>
+        <w:t>Stationary</w:t>
+      </w:r>
+    </w:p>
+    <w:p>
+      <w:pPr>
+        <w:rPr>
+          <w:lang w:val="en-GB"/>
+        </w:rPr>
+      </w:pPr>
+      <w:r>
+        <w:rPr>
+          <w:lang w:val="en-GB"/>
+        </w:rPr>
         <w:t>“</w:t>
       </w:r>
       <w:r>
         <w:rPr>
           <w:lang w:val="en-GB"/>
         </w:rPr>
-        <w:t>Units providing propulsive power to a vehicle.</w:t>
+        <w:t>Units providing power (and sometimes heat) but are not meant to be mobile.</w:t>
       </w:r>
       <w:r>
         <w:rPr>
@@ -18157,25 +18230,25 @@
         <w:rPr>
           <w:lang w:val="en-GB"/>
         </w:rPr>
-        <w:t xml:space="preserve">This definition matches with the most advertised fuel cell application: hydrogen cars. However, fuel </w:t>
+        <w:t>These applications represent a particularly high ratio in the hydrogen power. The main reason is that they include large power plants. Those can be built in remote places where electricity is hard to “ship” in order to im</w:t>
       </w:r>
       <w:r>
         <w:rPr>
           <w:lang w:val="en-GB"/>
         </w:rPr>
-        <w:t>cell power</w:t>
+        <w:t>prove the reliability for users by implementing off-line supplies. As an examples, they might be useful for some factories or villages that are hardly reachable.</w:t>
       </w:r>
       <w:r>
         <w:rPr>
           <w:lang w:val="en-GB"/>
         </w:rPr>
-        <w:t xml:space="preserve"> can also be used for other vehicles. As an example, boats or even submarines can work with hydrogen.</w:t>
+        <w:t xml:space="preserve"> The fact that a fuel cell can work off-line makes it have </w:t>
       </w:r>
       <w:r>
         <w:rPr>
           <w:lang w:val="en-GB"/>
         </w:rPr>
-        <w:t xml:space="preserve"> In addition to reduce polluting gas emission, it presents the advantage of being silent.</w:t>
+        <w:t>an advantage towards Uninterruptible Power Systems (UPS).</w:t>
       </w:r>
     </w:p>
     <w:p>
@@ -18188,19 +18261,141 @@
         <w:rPr>
           <w:lang w:val="en-GB"/>
         </w:rPr>
-        <w:t>Some light aircrafts are also fuel cell powered, with companies such as Boeing showing their interest for the technology. Other applications in the professional world are light-duty vehicles, forklifts or trucks.</w:t>
+        <w:t xml:space="preserve">A stationary application can also be of smaller scale, for simple residential use. It corresponds to the context in which a power and heat combination </w:t>
+      </w:r>
+      <w:r>
+        <w:rPr>
+          <w:lang w:val="en-GB"/>
+        </w:rPr>
+        <w:lastRenderedPageBreak/>
+        <w:t>can be fully exploited and is all the more advantageous for the user. Those units are spreading in Asian countries such as Japan and South Korea thanks to government incentives.</w:t>
+      </w:r>
+    </w:p>
+    <w:p>
+      <w:pPr>
+        <w:pStyle w:val="Titre3"/>
+        <w:rPr>
+          <w:lang w:val="en-GB"/>
+        </w:rPr>
+      </w:pPr>
+      <w:r>
+        <w:rPr>
+          <w:lang w:val="en-GB"/>
+        </w:rPr>
+        <w:t>Portable</w:t>
+      </w:r>
+    </w:p>
+    <w:p>
+      <w:pPr>
+        <w:rPr>
+          <w:lang w:val="en-GB"/>
+        </w:rPr>
+      </w:pPr>
+      <w:r>
+        <w:rPr>
+          <w:lang w:val="en-GB"/>
+        </w:rPr>
+        <w:t>“</w:t>
+      </w:r>
+      <w:r>
+        <w:rPr>
+          <w:lang w:val="en-GB"/>
+        </w:rPr>
+        <w:t>Units integrating systems designed to be moved.</w:t>
+      </w:r>
+      <w:r>
+        <w:rPr>
+          <w:lang w:val="en-GB"/>
+        </w:rPr>
+        <w:t>”</w:t>
+      </w:r>
+    </w:p>
+    <w:p>
+      <w:pPr>
+        <w:rPr>
+          <w:lang w:val="en-GB"/>
+        </w:rPr>
+      </w:pPr>
+      <w:r>
+        <w:rPr>
+          <w:lang w:val="en-GB"/>
+        </w:rPr>
+        <w:t>Portable units are designed to charge or be part of portable devices. Auxiliary power units (APU) that can be used to charge electronic devices are therefore mart of them. They can also integrate portable systems such as a torch, a music player, or even a personal computer.</w:t>
+      </w:r>
+      <w:r>
+        <w:rPr>
+          <w:lang w:val="en-GB"/>
+        </w:rPr>
+        <w:t xml:space="preserve"> Thereupon they represent a field of investigation for military laboratories. Indeed, a fuel cell powered device</w:t>
+      </w:r>
+      <w:r>
+        <w:rPr>
+          <w:lang w:val="en-GB"/>
+        </w:rPr>
+        <w:t xml:space="preserve"> discharges more slowly</w:t>
+      </w:r>
+      <w:r>
+        <w:rPr>
+          <w:lang w:val="en-GB"/>
+        </w:rPr>
+        <w:t xml:space="preserve"> recharges more quickly than one running</w:t>
+      </w:r>
+      <w:r>
+        <w:rPr>
+          <w:lang w:val="en-GB"/>
+        </w:rPr>
+        <w:t xml:space="preserve"> a</w:t>
+      </w:r>
+      <w:r>
+        <w:rPr>
+          <w:lang w:val="en-GB"/>
+        </w:rPr>
+        <w:t xml:space="preserve"> </w:t>
+      </w:r>
+      <w:r>
+        <w:rPr>
+          <w:lang w:val="en-GB"/>
+        </w:rPr>
+        <w:t xml:space="preserve">conventional </w:t>
+      </w:r>
+      <w:r>
+        <w:rPr>
+          <w:lang w:val="en-GB"/>
+        </w:rPr>
+        <w:t xml:space="preserve">battery, which increases reliability. In addition to this, </w:t>
+      </w:r>
+      <w:r>
+        <w:rPr>
+          <w:lang w:val="en-GB"/>
+        </w:rPr>
+        <w:t>it operates silently weights little, and can work off-grid.</w:t>
+      </w:r>
+    </w:p>
+    <w:p>
+      <w:pPr>
+        <w:pStyle w:val="Titre3"/>
+        <w:rPr>
+          <w:lang w:val="en-GB"/>
+        </w:rPr>
+      </w:pPr>
+      <w:r>
+        <w:rPr>
+          <w:lang w:val="en-GB"/>
+        </w:rPr>
+        <w:t>Conclusion</w:t>
       </w:r>
     </w:p>
     <w:tbl>
       <w:tblPr>
         <w:tblStyle w:val="Grilledutableau"/>
-        <w:tblW w:w="0" w:type="auto"/>
+        <w:tblW w:w="7359" w:type="dxa"/>
         <w:tblLook w:val="04A0" w:firstRow="1" w:lastRow="0" w:firstColumn="1" w:lastColumn="0" w:noHBand="0" w:noVBand="1"/>
       </w:tblPr>
       <w:tblGrid>
-        <w:gridCol w:w="2453"/>
-        <w:gridCol w:w="2453"/>
-        <w:gridCol w:w="2453"/>
+        <w:gridCol w:w="1862"/>
+        <w:gridCol w:w="1516"/>
+        <w:gridCol w:w="1871"/>
+        <w:gridCol w:w="2110"/>
       </w:tblGrid>
       <w:tr>
         <w:trPr>
@@ -18208,7 +18403,7 @@
         </w:trPr>
         <w:tc>
           <w:tcPr>
-            <w:tcW w:w="2453" w:type="dxa"/>
+            <w:tcW w:w="1862" w:type="dxa"/>
           </w:tcPr>
           <w:p>
             <w:pPr>
@@ -18220,13 +18415,13 @@
               <w:rPr>
                 <w:lang w:val="en-GB"/>
               </w:rPr>
-              <w:t>Power Range</w:t>
+              <w:t>Category</w:t>
             </w:r>
           </w:p>
         </w:tc>
         <w:tc>
           <w:tcPr>
-            <w:tcW w:w="2453" w:type="dxa"/>
+            <w:tcW w:w="1516" w:type="dxa"/>
           </w:tcPr>
           <w:p>
             <w:pPr>
@@ -18238,13 +18433,31 @@
               <w:rPr>
                 <w:lang w:val="en-GB"/>
               </w:rPr>
-              <w:t>FC Type</w:t>
+              <w:t>Power Range</w:t>
             </w:r>
           </w:p>
         </w:tc>
         <w:tc>
           <w:tcPr>
-            <w:tcW w:w="2453" w:type="dxa"/>
+            <w:tcW w:w="1871" w:type="dxa"/>
+          </w:tcPr>
+          <w:p>
+            <w:pPr>
+              <w:rPr>
+                <w:lang w:val="en-GB"/>
+              </w:rPr>
+            </w:pPr>
+            <w:r>
+              <w:rPr>
+                <w:lang w:val="en-GB"/>
+              </w:rPr>
+              <w:t>FC Type</w:t>
+            </w:r>
+          </w:p>
+        </w:tc>
+        <w:tc>
+          <w:tcPr>
+            <w:tcW w:w="2110" w:type="dxa"/>
           </w:tcPr>
           <w:p>
             <w:pPr>
@@ -18264,7 +18477,7 @@
       <w:tr>
         <w:tc>
           <w:tcPr>
-            <w:tcW w:w="2453" w:type="dxa"/>
+            <w:tcW w:w="1862" w:type="dxa"/>
           </w:tcPr>
           <w:p>
             <w:pPr>
@@ -18276,13 +18489,13 @@
               <w:rPr>
                 <w:lang w:val="en-GB"/>
               </w:rPr>
-              <w:t>1 kW to 100 kW</w:t>
+              <w:t>Transport</w:t>
             </w:r>
           </w:p>
         </w:tc>
         <w:tc>
           <w:tcPr>
-            <w:tcW w:w="2453" w:type="dxa"/>
+            <w:tcW w:w="1516" w:type="dxa"/>
           </w:tcPr>
           <w:p>
             <w:pPr>
@@ -18294,26 +18507,13 @@
               <w:rPr>
                 <w:lang w:val="en-GB"/>
               </w:rPr>
-              <w:t>PEMFC</w:t>
-            </w:r>
-          </w:p>
-          <w:p>
-            <w:pPr>
-              <w:rPr>
-                <w:lang w:val="en-GB"/>
-              </w:rPr>
-            </w:pPr>
-            <w:r>
-              <w:rPr>
-                <w:lang w:val="en-GB"/>
-              </w:rPr>
-              <w:t>AFC</w:t>
+              <w:t>1 kW to 100 kW</w:t>
             </w:r>
           </w:p>
         </w:tc>
         <w:tc>
           <w:tcPr>
-            <w:tcW w:w="2453" w:type="dxa"/>
+            <w:tcW w:w="1871" w:type="dxa"/>
           </w:tcPr>
           <w:p>
             <w:pPr>
@@ -18325,7 +18525,7 @@
               <w:rPr>
                 <w:lang w:val="en-GB"/>
               </w:rPr>
-              <w:t>Personal Vehicles (cars; motorcycles; scooters)</w:t>
+              <w:t>PEMFC</w:t>
             </w:r>
           </w:p>
           <w:p>
@@ -18338,7 +18538,25 @@
               <w:rPr>
                 <w:lang w:val="en-GB"/>
               </w:rPr>
-              <w:t>Transportation (planes; trains; boats or ferries)</w:t>
+              <w:t>AFC</w:t>
+            </w:r>
+          </w:p>
+        </w:tc>
+        <w:tc>
+          <w:tcPr>
+            <w:tcW w:w="2110" w:type="dxa"/>
+          </w:tcPr>
+          <w:p>
+            <w:pPr>
+              <w:rPr>
+                <w:lang w:val="en-GB"/>
+              </w:rPr>
+            </w:pPr>
+            <w:r>
+              <w:rPr>
+                <w:lang w:val="en-GB"/>
+              </w:rPr>
+              <w:t>Personal Vehicles (cars; motorcycles; scooters)</w:t>
             </w:r>
           </w:p>
           <w:p>
@@ -18351,7 +18569,7 @@
               <w:rPr>
                 <w:lang w:val="en-GB"/>
               </w:rPr>
-              <w:t>Military use (plane; submarine)</w:t>
+              <w:t>Transportation (planes; trains; boats or ferries)</w:t>
             </w:r>
           </w:p>
           <w:p>
@@ -18364,7 +18582,7 @@
               <w:rPr>
                 <w:lang w:val="en-GB"/>
               </w:rPr>
-              <w:t>Support to other power supplies</w:t>
+              <w:t>Military use (plane; submarine)</w:t>
             </w:r>
           </w:p>
           <w:p>
@@ -18373,6 +18591,233 @@
                 <w:lang w:val="en-GB"/>
               </w:rPr>
             </w:pPr>
+            <w:r>
+              <w:rPr>
+                <w:lang w:val="en-GB"/>
+              </w:rPr>
+              <w:t>Support to other power supplies</w:t>
+            </w:r>
+          </w:p>
+          <w:p>
+            <w:pPr>
+              <w:rPr>
+                <w:lang w:val="en-GB"/>
+              </w:rPr>
+            </w:pPr>
+          </w:p>
+        </w:tc>
+      </w:tr>
+      <w:tr>
+        <w:tc>
+          <w:tcPr>
+            <w:tcW w:w="1862" w:type="dxa"/>
+          </w:tcPr>
+          <w:p>
+            <w:pPr>
+              <w:rPr>
+                <w:lang w:val="en-GB"/>
+              </w:rPr>
+            </w:pPr>
+            <w:r>
+              <w:rPr>
+                <w:lang w:val="en-GB"/>
+              </w:rPr>
+              <w:t>Stationary</w:t>
+            </w:r>
+          </w:p>
+        </w:tc>
+        <w:tc>
+          <w:tcPr>
+            <w:tcW w:w="1516" w:type="dxa"/>
+          </w:tcPr>
+          <w:p>
+            <w:pPr>
+              <w:rPr>
+                <w:lang w:val="en-GB"/>
+              </w:rPr>
+            </w:pPr>
+            <w:r>
+              <w:rPr>
+                <w:lang w:val="en-GB"/>
+              </w:rPr>
+              <w:t>0.5 kW to 5 MW</w:t>
+            </w:r>
+          </w:p>
+        </w:tc>
+        <w:tc>
+          <w:tcPr>
+            <w:tcW w:w="1871" w:type="dxa"/>
+          </w:tcPr>
+          <w:p>
+            <w:r>
+              <w:t>PEMFC</w:t>
+            </w:r>
+          </w:p>
+          <w:p>
+            <w:r>
+              <w:t>SOFC</w:t>
+            </w:r>
+          </w:p>
+          <w:p>
+            <w:r>
+              <w:t>MCFC</w:t>
+            </w:r>
+          </w:p>
+          <w:p>
+            <w:r>
+              <w:t>PAFC</w:t>
+            </w:r>
+          </w:p>
+          <w:p>
+            <w:pPr>
+              <w:rPr>
+                <w:lang w:val="en-GB"/>
+              </w:rPr>
+            </w:pPr>
+            <w:r>
+              <w:t>AFC</w:t>
+            </w:r>
+          </w:p>
+        </w:tc>
+        <w:tc>
+          <w:tcPr>
+            <w:tcW w:w="2110" w:type="dxa"/>
+          </w:tcPr>
+          <w:p>
+            <w:pPr>
+              <w:rPr>
+                <w:lang w:val="en-GB"/>
+              </w:rPr>
+            </w:pPr>
+            <w:r>
+              <w:rPr>
+                <w:lang w:val="en-GB"/>
+              </w:rPr>
+              <w:t>Residential supply (CHP or simply power)</w:t>
+            </w:r>
+          </w:p>
+          <w:p>
+            <w:pPr>
+              <w:rPr>
+                <w:lang w:val="en-GB"/>
+              </w:rPr>
+            </w:pPr>
+            <w:r>
+              <w:rPr>
+                <w:lang w:val="en-GB"/>
+              </w:rPr>
+              <w:t>UPS</w:t>
+            </w:r>
+          </w:p>
+          <w:p>
+            <w:pPr>
+              <w:rPr>
+                <w:lang w:val="en-GB"/>
+              </w:rPr>
+            </w:pPr>
+            <w:r>
+              <w:rPr>
+                <w:lang w:val="en-GB"/>
+              </w:rPr>
+              <w:t>Primary power units (large or small prime power plants)</w:t>
+            </w:r>
+          </w:p>
+        </w:tc>
+      </w:tr>
+      <w:tr>
+        <w:tc>
+          <w:tcPr>
+            <w:tcW w:w="1862" w:type="dxa"/>
+          </w:tcPr>
+          <w:p>
+            <w:pPr>
+              <w:rPr>
+                <w:lang w:val="en-GB"/>
+              </w:rPr>
+            </w:pPr>
+            <w:r>
+              <w:rPr>
+                <w:lang w:val="en-GB"/>
+              </w:rPr>
+              <w:t>Portable</w:t>
+            </w:r>
+          </w:p>
+        </w:tc>
+        <w:tc>
+          <w:tcPr>
+            <w:tcW w:w="1516" w:type="dxa"/>
+          </w:tcPr>
+          <w:p>
+            <w:pPr>
+              <w:rPr>
+                <w:lang w:val="en-GB"/>
+              </w:rPr>
+            </w:pPr>
+            <w:r>
+              <w:rPr>
+                <w:lang w:val="en-GB"/>
+              </w:rPr>
+              <w:t>5 W to 500 kW</w:t>
+            </w:r>
+          </w:p>
+        </w:tc>
+        <w:tc>
+          <w:tcPr>
+            <w:tcW w:w="1871" w:type="dxa"/>
+          </w:tcPr>
+          <w:p>
+            <w:r>
+              <w:t>PEMFC</w:t>
+            </w:r>
+          </w:p>
+          <w:p>
+            <w:r>
+              <w:t>DMFC</w:t>
+            </w:r>
+          </w:p>
+        </w:tc>
+        <w:tc>
+          <w:tcPr>
+            <w:tcW w:w="2110" w:type="dxa"/>
+          </w:tcPr>
+          <w:p>
+            <w:pPr>
+              <w:rPr>
+                <w:lang w:val="en-GB"/>
+              </w:rPr>
+            </w:pPr>
+            <w:r>
+              <w:rPr>
+                <w:lang w:val="en-GB"/>
+              </w:rPr>
+              <w:t>APU</w:t>
+            </w:r>
+          </w:p>
+          <w:p>
+            <w:pPr>
+              <w:rPr>
+                <w:lang w:val="en-GB"/>
+              </w:rPr>
+            </w:pPr>
+            <w:r>
+              <w:rPr>
+                <w:lang w:val="en-GB"/>
+              </w:rPr>
+              <w:t>Personal electric devices (small or large)</w:t>
+            </w:r>
+          </w:p>
+          <w:p>
+            <w:pPr>
+              <w:rPr>
+                <w:lang w:val="en-GB"/>
+              </w:rPr>
+            </w:pPr>
+            <w:r>
+              <w:rPr>
+                <w:lang w:val="en-GB"/>
+              </w:rPr>
+              <w:t>Military use</w:t>
+            </w:r>
           </w:p>
         </w:tc>
       </w:tr>
@@ -18386,7 +18831,23 @@
     </w:p>
     <w:p>
       <w:pPr>
-        <w:pStyle w:val="Titre3"/>
+        <w:pStyle w:val="Titre2"/>
+        <w:rPr>
+          <w:lang w:val="en-GB"/>
+        </w:rPr>
+      </w:pPr>
+      <w:bookmarkStart w:id="36" w:name="_Toc417860546"/>
+      <w:r>
+        <w:rPr>
+          <w:lang w:val="en-GB"/>
+        </w:rPr>
+        <w:lastRenderedPageBreak/>
+        <w:t>Infrastructure</w:t>
+      </w:r>
+      <w:bookmarkEnd w:id="36"/>
+    </w:p>
+    <w:p>
+      <w:pPr>
         <w:rPr>
           <w:lang w:val="en-GB"/>
         </w:rPr>
@@ -18395,7 +18856,25 @@
         <w:rPr>
           <w:lang w:val="en-GB"/>
         </w:rPr>
-        <w:t>Portable</w:t>
+        <w:t xml:space="preserve">As explained previously, a fuel cell is a product </w:t>
+      </w:r>
+      <w:r>
+        <w:rPr>
+          <w:lang w:val="en-GB"/>
+        </w:rPr>
+        <w:t>able to produce energy out of a chemical reaction that minimizes polluting emissions compared to traditional gas power engines. This reaction nevertheless is not completely natural in the way that it has to be triggered by some specific conditions such as the temperature, the electrolyse structure, and eventually, the supply in a fuel: hydrogen.</w:t>
+      </w:r>
+      <w:r>
+        <w:rPr>
+          <w:lang w:val="en-GB"/>
+        </w:rPr>
+        <w:t xml:space="preserve"> Depending on the model, hydrogen can be of more or less pure constitution, but the air we breathe does not have a high enough concentration in it to consist of a fuel. As a consequence, </w:t>
+      </w:r>
+      <w:r>
+        <w:rPr>
+          <w:lang w:val="en-GB"/>
+        </w:rPr>
+        <w:t>the gas used needs to be processed and stored before it is distributed to the operating units.</w:t>
       </w:r>
     </w:p>
     <w:p>
@@ -18408,65 +18887,9 @@
         <w:rPr>
           <w:lang w:val="en-GB"/>
         </w:rPr>
-        <w:t>“</w:t>
+        <w:t xml:space="preserve">These tasks are not involved into the </w:t>
       </w:r>
-      <w:r>
-        <w:rPr>
-          <w:lang w:val="en-GB"/>
-        </w:rPr>
-        <w:t>Units providing power (and sometimes heat) but are not meant to be mobile.</w:t>
-      </w:r>
-      <w:r>
-        <w:rPr>
-          <w:lang w:val="en-GB"/>
-        </w:rPr>
-        <w:t>”</w:t>
-      </w:r>
-    </w:p>
-    <w:p>
-      <w:pPr>
-        <w:rPr>
-          <w:lang w:val="en-GB"/>
-        </w:rPr>
-      </w:pPr>
-    </w:p>
-    <w:p>
-      <w:pPr>
-        <w:pStyle w:val="Titre3"/>
-        <w:rPr>
-          <w:lang w:val="en-GB"/>
-        </w:rPr>
-      </w:pPr>
-      <w:r>
-        <w:rPr>
-          <w:lang w:val="en-GB"/>
-        </w:rPr>
-        <w:t>Stationary</w:t>
-      </w:r>
-    </w:p>
-    <w:p>
-      <w:pPr>
-        <w:rPr>
-          <w:lang w:val="en-GB"/>
-        </w:rPr>
-      </w:pPr>
-      <w:bookmarkStart w:id="36" w:name="_GoBack"/>
-      <w:bookmarkEnd w:id="36"/>
-    </w:p>
-    <w:p>
-      <w:pPr>
-        <w:pStyle w:val="Titre2"/>
-        <w:rPr>
-          <w:lang w:val="en-GB"/>
-        </w:rPr>
-      </w:pPr>
-      <w:bookmarkStart w:id="37" w:name="_Toc417860546"/>
-      <w:r>
-        <w:rPr>
-          <w:lang w:val="en-GB"/>
-        </w:rPr>
-        <w:t>Infrastructure</w:t>
-      </w:r>
+      <w:bookmarkStart w:id="37" w:name="_GoBack"/>
       <w:bookmarkEnd w:id="37"/>
     </w:p>
     <w:p>
@@ -21936,7 +22359,7 @@
               <w:noProof/>
               <w:color w:val="7F7F7F" w:themeColor="text1" w:themeTint="80"/>
             </w:rPr>
-            <w:t>10</w:t>
+            <w:t>14</w:t>
           </w:r>
           <w:r>
             <w:rPr>
@@ -24511,7 +24934,6 @@
     <w:next w:val="Normal"/>
     <w:link w:val="Titre5Car"/>
     <w:uiPriority w:val="9"/>
-    <w:semiHidden/>
     <w:unhideWhenUsed/>
     <w:qFormat/>
     <w:rsid w:val="005C0A9F"/>
@@ -24917,7 +25339,6 @@
     <w:basedOn w:val="Policepardfaut"/>
     <w:link w:val="Titre5"/>
     <w:uiPriority w:val="9"/>
-    <w:semiHidden/>
     <w:rsid w:val="005C0A9F"/>
     <w:rPr>
       <w:rFonts w:asciiTheme="majorHAnsi" w:eastAsiaTheme="majorEastAsia" w:hAnsiTheme="majorHAnsi" w:cstheme="majorBidi"/>
@@ -25463,6 +25884,7 @@
   <w:rsids>
     <w:rsidRoot w:val="006422BA"/>
     <w:rsid w:val="00001E4E"/>
+    <w:rsid w:val="000805C1"/>
     <w:rsid w:val="000965DE"/>
     <w:rsid w:val="00301B68"/>
     <w:rsid w:val="0030511D"/>
@@ -26255,7 +26677,7 @@
 </file>
 
 <file path=customXml/itemProps2.xml><?xml version="1.0" encoding="utf-8"?>
-<ds:datastoreItem xmlns:ds="http://schemas.openxmlformats.org/officeDocument/2006/customXml" ds:itemID="{8F0DAC7E-28E0-462E-80B5-0CBE1E4EF131}">
+<ds:datastoreItem xmlns:ds="http://schemas.openxmlformats.org/officeDocument/2006/customXml" ds:itemID="{D6F9B40D-A837-43BD-A26A-FB5C320AC495}">
   <ds:schemaRefs>
     <ds:schemaRef ds:uri="http://schemas.openxmlformats.org/officeDocument/2006/bibliography"/>
   </ds:schemaRefs>

</xml_diff>

<commit_message>
Finished writing about the delivery & storage parts in part2 added an image reference
</commit_message>
<xml_diff>
--- a/Project/Report/Part 2.docx
+++ b/Project/Report/Part 2.docx
@@ -18295,19 +18295,7 @@
         <w:rPr>
           <w:lang w:val="en-GB"/>
         </w:rPr>
-        <w:t>“</w:t>
-      </w:r>
-      <w:r>
-        <w:rPr>
-          <w:lang w:val="en-GB"/>
-        </w:rPr>
-        <w:t>Units integrating systems designed to be moved.</w:t>
-      </w:r>
-      <w:r>
-        <w:rPr>
-          <w:lang w:val="en-GB"/>
-        </w:rPr>
-        <w:t>”</w:t>
+        <w:t>“Units integrating systems designed to be moved.”</w:t>
       </w:r>
     </w:p>
     <w:p>
@@ -18887,7 +18875,367 @@
         <w:rPr>
           <w:lang w:val="en-GB"/>
         </w:rPr>
-        <w:t xml:space="preserve">These tasks are not involved into the </w:t>
+        <w:t>These steps are preceding the fuel cell exploitation. As a consequence, the fuel cell and the hydrogen indust</w:t>
+      </w:r>
+      <w:r>
+        <w:rPr>
+          <w:lang w:val="en-GB"/>
+        </w:rPr>
+        <w:t xml:space="preserve">ries are profoundly correlated by justifying each other. Indeed they could not survive separately. This paragraph provides a short introduction to the hydrogen distribution infrastructure, which is essential to be thought of for fuel cells to be adopted by the general public. </w:t>
+      </w:r>
+      <w:r>
+        <w:rPr>
+          <w:color w:val="FF0000"/>
+          <w:lang w:val="en-GB"/>
+        </w:rPr>
+        <w:t>In a second part, it will mention three different hydrogen production modes and their results in terms of expenses.</w:t>
+      </w:r>
+    </w:p>
+    <w:p>
+      <w:pPr>
+        <w:pStyle w:val="Titre3"/>
+        <w:rPr>
+          <w:lang w:val="en-GB"/>
+        </w:rPr>
+      </w:pPr>
+      <w:r>
+        <w:rPr>
+          <w:lang w:val="en-GB"/>
+        </w:rPr>
+        <w:t>Distribution facilities</w:t>
+      </w:r>
+    </w:p>
+    <w:p>
+      <w:pPr>
+        <w:rPr>
+          <w:lang w:val="en-GB"/>
+        </w:rPr>
+      </w:pPr>
+      <w:r>
+        <w:rPr>
+          <w:lang w:val="en-GB"/>
+        </w:rPr>
+        <w:t>Hydrogen is the lightest chemical element on earth.</w:t>
+      </w:r>
+      <w:r>
+        <w:rPr>
+          <w:lang w:val="en-GB"/>
+        </w:rPr>
+        <w:t xml:space="preserve"> In such a normal environment, it has the state of a gas. It therefore is volatile and its volumetric mass is very low. As a consequence, in one given unit of volume, there is less hydrogen than there would be of any other element</w:t>
+      </w:r>
+      <w:r>
+        <w:rPr>
+          <w:lang w:val="en-GB"/>
+        </w:rPr>
+        <w:t xml:space="preserve"> (8 MJ/L against 32 MJ/L for gasoline)</w:t>
+      </w:r>
+      <w:r>
+        <w:rPr>
+          <w:lang w:val="en-GB"/>
+        </w:rPr>
+        <w:t>. And less hydrogen implies less fuel.</w:t>
+      </w:r>
+      <w:r>
+        <w:rPr>
+          <w:lang w:val="en-GB"/>
+        </w:rPr>
+        <w:t xml:space="preserve"> Hydrogen therefore is a costly fuel to ship.</w:t>
+      </w:r>
+    </w:p>
+    <w:p>
+      <w:pPr>
+        <w:pStyle w:val="Titre4"/>
+        <w:rPr>
+          <w:lang w:val="en-GB"/>
+        </w:rPr>
+      </w:pPr>
+      <w:r>
+        <w:rPr>
+          <w:lang w:val="en-GB"/>
+        </w:rPr>
+        <w:t>Delivery</w:t>
+      </w:r>
+    </w:p>
+    <w:p>
+      <w:pPr>
+        <w:rPr>
+          <w:lang w:val="en-GB"/>
+        </w:rPr>
+      </w:pPr>
+      <w:r>
+        <w:rPr>
+          <w:lang w:val="en-GB"/>
+        </w:rPr>
+        <w:t>To</w:t>
+      </w:r>
+      <w:r>
+        <w:rPr>
+          <w:lang w:val="en-GB"/>
+        </w:rPr>
+        <w:t>day, there are</w:t>
+      </w:r>
+      <w:r>
+        <w:rPr>
+          <w:lang w:val="en-GB"/>
+        </w:rPr>
+        <w:t xml:space="preserve"> three</w:t>
+      </w:r>
+      <w:r>
+        <w:rPr>
+          <w:lang w:val="en-GB"/>
+        </w:rPr>
+        <w:t xml:space="preserve"> different ways of transporting hydrogen, in pipelines, or in containers. The first option is particularly expensive in the short term because it requires a complete network and infrastructure to be built in order to adapt to users’ needs. It is the best way to transport large quantities of fuel. The second option is adapted to smaller needs, by storing hydrogen into closed containers that can then be shipped by conventional methods (truck, train or boat carriage). Again, there exist two possibilities to do this. The first one is to compress hydrogen and store it into high pressure tubes. The other one is to liquefy th</w:t>
+      </w:r>
+      <w:r>
+        <w:rPr>
+          <w:lang w:val="en-GB"/>
+        </w:rPr>
+        <w:t xml:space="preserve">e fuel in order to put it into liquid insulated tankers. However, this option remains </w:t>
+      </w:r>
+      <w:r>
+        <w:rPr>
+          <w:lang w:val="en-GB"/>
+        </w:rPr>
+        <w:t>costly because it requires to bring the gas at its liquefaction temperature, -253 °C and then to use adapted refrigerating devices.</w:t>
+      </w:r>
+      <w:r>
+        <w:rPr>
+          <w:lang w:val="en-GB"/>
+        </w:rPr>
+        <w:t xml:space="preserve"> The advantage of it is that is holds more fuel per volume unit.</w:t>
+      </w:r>
+    </w:p>
+    <w:p>
+      <w:pPr>
+        <w:rPr>
+          <w:lang w:val="en-GB"/>
+        </w:rPr>
+      </w:pPr>
+      <w:r>
+        <w:rPr>
+          <w:lang w:val="en-GB"/>
+        </w:rPr>
+        <w:t>Eve</w:t>
+      </w:r>
+      <w:r>
+        <w:rPr>
+          <w:lang w:val="en-GB"/>
+        </w:rPr>
+        <w:t xml:space="preserve">ntually, </w:t>
+      </w:r>
+      <w:r>
+        <w:rPr>
+          <w:lang w:val="en-GB"/>
+        </w:rPr>
+        <w:t xml:space="preserve">as it is the properties of hydrogen that make it hard to transport, it is also possible to mix it with other elements in order to ship it as ethanol or ammoniac for example. However, the drawback of this method is that a </w:t>
+      </w:r>
+      <w:r>
+        <w:rPr>
+          <w:lang w:val="en-GB"/>
+        </w:rPr>
+        <w:t>dehydration</w:t>
+      </w:r>
+      <w:r>
+        <w:rPr>
+          <w:lang w:val="en-GB"/>
+        </w:rPr>
+        <w:t xml:space="preserve"> </w:t>
+      </w:r>
+      <w:r>
+        <w:rPr>
+          <w:lang w:val="en-GB"/>
+        </w:rPr>
+        <w:t>process has to be carried before use</w:t>
+      </w:r>
+      <w:r>
+        <w:rPr>
+          <w:lang w:val="en-GB"/>
+        </w:rPr>
+        <w:t>.</w:t>
+      </w:r>
+      <w:r>
+        <w:rPr>
+          <w:lang w:val="en-GB"/>
+        </w:rPr>
+        <w:t xml:space="preserve"> This last method is referred to as carrier and is still at a development stage.</w:t>
+      </w:r>
+    </w:p>
+    <w:p>
+      <w:pPr>
+        <w:pStyle w:val="Titre4"/>
+        <w:rPr>
+          <w:lang w:val="en-GB"/>
+        </w:rPr>
+      </w:pPr>
+      <w:r>
+        <w:rPr>
+          <w:lang w:val="en-GB"/>
+        </w:rPr>
+        <w:lastRenderedPageBreak/>
+        <w:t>Hydrogen storage</w:t>
+      </w:r>
+    </w:p>
+    <w:p>
+      <w:pPr>
+        <w:rPr>
+          <w:lang w:val="en-GB"/>
+        </w:rPr>
+      </w:pPr>
+      <w:r>
+        <w:rPr>
+          <w:lang w:val="en-GB"/>
+        </w:rPr>
+        <w:t xml:space="preserve">With regards to the previously addressed problems related to hydrogen delivery, storage is also a delicate task, especially when it comes to </w:t>
+      </w:r>
+      <w:r>
+        <w:rPr>
+          <w:lang w:val="en-GB"/>
+        </w:rPr>
+        <w:t>achieve this in a moving vehicle.</w:t>
+      </w:r>
+      <w:r>
+        <w:rPr>
+          <w:lang w:val="en-GB"/>
+        </w:rPr>
+        <w:t xml:space="preserve"> Several solutions have been thought of:</w:t>
+      </w:r>
+    </w:p>
+    <w:p>
+      <w:pPr>
+        <w:pStyle w:val="Paragraphedeliste"/>
+        <w:numPr>
+          <w:ilvl w:val="0"/>
+          <w:numId w:val="5"/>
+        </w:numPr>
+        <w:rPr>
+          <w:lang w:val="en-GB"/>
+        </w:rPr>
+      </w:pPr>
+      <w:r>
+        <w:rPr>
+          <w:lang w:val="en-GB"/>
+        </w:rPr>
+        <w:t>Compressed gas storage: Hydrogen is subject to in 5,000 to 10,000 psi in a tank</w:t>
+      </w:r>
+    </w:p>
+    <w:p>
+      <w:pPr>
+        <w:pStyle w:val="Paragraphedeliste"/>
+        <w:numPr>
+          <w:ilvl w:val="0"/>
+          <w:numId w:val="5"/>
+        </w:numPr>
+        <w:rPr>
+          <w:lang w:val="en-GB"/>
+        </w:rPr>
+      </w:pPr>
+      <w:r>
+        <w:rPr>
+          <w:lang w:val="en-GB"/>
+        </w:rPr>
+        <w:t>Cryogenic liquid storage: The temperature of the tanks has to be maintained under 253 °C.</w:t>
+      </w:r>
+    </w:p>
+    <w:p>
+      <w:pPr>
+        <w:pStyle w:val="Paragraphedeliste"/>
+        <w:numPr>
+          <w:ilvl w:val="0"/>
+          <w:numId w:val="5"/>
+        </w:numPr>
+        <w:rPr>
+          <w:lang w:val="en-GB"/>
+        </w:rPr>
+      </w:pPr>
+      <w:r>
+        <w:rPr>
+          <w:lang w:val="en-GB"/>
+        </w:rPr>
+        <w:t>Material-based storage: Hydrogen then infiltrates into the structure of solid or liquid materials and can be stored in conditions of temperature and pressure that are closer to normal.</w:t>
+      </w:r>
+    </w:p>
+    <w:p>
+      <w:pPr>
+        <w:pStyle w:val="Paragraphedeliste"/>
+        <w:numPr>
+          <w:ilvl w:val="0"/>
+          <w:numId w:val="5"/>
+        </w:numPr>
+        <w:rPr>
+          <w:lang w:val="en-GB"/>
+        </w:rPr>
+      </w:pPr>
+      <w:r>
+        <w:rPr>
+          <w:lang w:val="en-GB"/>
+        </w:rPr>
+        <w:t xml:space="preserve">Chemical storage: </w:t>
+      </w:r>
+      <w:r>
+        <w:rPr>
+          <w:lang w:val="en-GB"/>
+        </w:rPr>
+        <w:t>Hydrogen is then stored by the medium of the reaction between hydrogen containing components and water.</w:t>
+      </w:r>
+    </w:p>
+    <w:p>
+      <w:pPr>
+        <w:rPr>
+          <w:lang w:val="en-GB"/>
+        </w:rPr>
+      </w:pPr>
+      <w:r>
+        <w:rPr>
+          <w:noProof/>
+        </w:rPr>
+        <w:drawing>
+          <wp:inline distT="0" distB="0" distL="0" distR="0">
+            <wp:extent cx="4389120" cy="4572000"/>
+            <wp:effectExtent l="0" t="0" r="0" b="0"/>
+            <wp:docPr id="236" name="Image 236" descr="The graphic contains text that reads: Hydrogen can be stored in different forms, in tanks. The text is followed by an illustration showing a box labeled compressed gas containing drawings of approximately 20 hydrogen molecules. A second illustration shows a box labeled &quot;cryogenic liquid&quot; and shows approximately 100 representations of tightly packed hydrogen molecules. The text under the illustration reads: And in materials…Hydrogen can be stored on the surfaces of solids by adsorption or within solids by absorption. In adsorption (a) hydrogen attaches to the surface of a material either as hydrogen molecules (H2) or hydrogen atoms (H). In absorption (b), hydrogen molecules dissociate into hydrogen atoms that are incorporated into the solid lattice framework—this method may make it possible to store larger quantities of hydrogen in smaller volumes at low pressure and temperatures close to room temperature. Finally, hydrogen can be strongly bound within molecular structures, as chemical compounds containing hydrogen atoms (c).  An illustration below the text shows an arrow pointing from left to right labeled &quot;increasing density.&quot; Above the arrow are four illustrations labeled from left to right: (a) surface adsorption, (b) intermetallic hydride, (b) complex hydride, and (c) chemical hydride. The illustrations show cartoon drawings of hydrogen atoms and hydrogen molecules."/>
+            <wp:cNvGraphicFramePr>
+              <a:graphicFrameLocks xmlns:a="http://schemas.openxmlformats.org/drawingml/2006/main" noChangeAspect="1"/>
+            </wp:cNvGraphicFramePr>
+            <a:graphic xmlns:a="http://schemas.openxmlformats.org/drawingml/2006/main">
+              <a:graphicData uri="http://schemas.openxmlformats.org/drawingml/2006/picture">
+                <pic:pic xmlns:pic="http://schemas.openxmlformats.org/drawingml/2006/picture">
+                  <pic:nvPicPr>
+                    <pic:cNvPr id="0" name="Picture 1" descr="The graphic contains text that reads: Hydrogen can be stored in different forms, in tanks. The text is followed by an illustration showing a box labeled compressed gas containing drawings of approximately 20 hydrogen molecules. A second illustration shows a box labeled &quot;cryogenic liquid&quot; and shows approximately 100 representations of tightly packed hydrogen molecules. The text under the illustration reads: And in materials…Hydrogen can be stored on the surfaces of solids by adsorption or within solids by absorption. In adsorption (a) hydrogen attaches to the surface of a material either as hydrogen molecules (H2) or hydrogen atoms (H). In absorption (b), hydrogen molecules dissociate into hydrogen atoms that are incorporated into the solid lattice framework—this method may make it possible to store larger quantities of hydrogen in smaller volumes at low pressure and temperatures close to room temperature. Finally, hydrogen can be strongly bound within molecular structures, as chemical compounds containing hydrogen atoms (c).  An illustration below the text shows an arrow pointing from left to right labeled &quot;increasing density.&quot; Above the arrow are four illustrations labeled from left to right: (a) surface adsorption, (b) intermetallic hydride, (b) complex hydride, and (c) chemical hydride. The illustrations show cartoon drawings of hydrogen atoms and hydrogen molecules."/>
+                    <pic:cNvPicPr>
+                      <a:picLocks noChangeAspect="1" noChangeArrowheads="1"/>
+                    </pic:cNvPicPr>
+                  </pic:nvPicPr>
+                  <pic:blipFill>
+                    <a:blip r:embed="rId27">
+                      <a:extLst>
+                        <a:ext uri="{28A0092B-C50C-407E-A947-70E740481C1C}">
+                          <a14:useLocalDpi xmlns:a14="http://schemas.microsoft.com/office/drawing/2010/main" val="0"/>
+                        </a:ext>
+                      </a:extLst>
+                    </a:blip>
+                    <a:srcRect/>
+                    <a:stretch>
+                      <a:fillRect/>
+                    </a:stretch>
+                  </pic:blipFill>
+                  <pic:spPr bwMode="auto">
+                    <a:xfrm>
+                      <a:off x="0" y="0"/>
+                      <a:ext cx="4389120" cy="4572000"/>
+                    </a:xfrm>
+                    <a:prstGeom prst="rect">
+                      <a:avLst/>
+                    </a:prstGeom>
+                    <a:noFill/>
+                    <a:ln>
+                      <a:noFill/>
+                    </a:ln>
+                  </pic:spPr>
+                </pic:pic>
+              </a:graphicData>
+            </a:graphic>
+          </wp:inline>
+        </w:drawing>
       </w:r>
       <w:bookmarkStart w:id="37" w:name="_GoBack"/>
       <w:bookmarkEnd w:id="37"/>
@@ -18903,48 +19251,7 @@
         <w:rPr>
           <w:lang w:val="en-GB"/>
         </w:rPr>
-        <w:t>Distribution facilities</w:t>
-      </w:r>
-    </w:p>
-    <w:p>
-      <w:pPr>
-        <w:pStyle w:val="Titre4"/>
-        <w:rPr>
-          <w:lang w:val="en-GB"/>
-        </w:rPr>
-      </w:pPr>
-      <w:r>
-        <w:rPr>
-          <w:lang w:val="en-GB"/>
-        </w:rPr>
-        <w:t>Delivery</w:t>
-      </w:r>
-    </w:p>
-    <w:p>
-      <w:pPr>
-        <w:pStyle w:val="Titre4"/>
-        <w:rPr>
-          <w:lang w:val="en-GB"/>
-        </w:rPr>
-      </w:pPr>
-      <w:r>
-        <w:rPr>
-          <w:lang w:val="en-GB"/>
-        </w:rPr>
-        <w:t>Hydrogen storage</w:t>
-      </w:r>
-    </w:p>
-    <w:p>
-      <w:pPr>
-        <w:pStyle w:val="Titre3"/>
-        <w:rPr>
-          <w:lang w:val="en-GB"/>
-        </w:rPr>
-      </w:pPr>
-      <w:r>
-        <w:rPr>
-          <w:lang w:val="en-GB"/>
-        </w:rPr>
+        <w:lastRenderedPageBreak/>
         <w:t>Hydrogen production</w:t>
       </w:r>
     </w:p>
@@ -22359,7 +22666,7 @@
               <w:noProof/>
               <w:color w:val="7F7F7F" w:themeColor="text1" w:themeTint="80"/>
             </w:rPr>
-            <w:t>14</w:t>
+            <w:t>8</w:t>
           </w:r>
           <w:r>
             <w:rPr>
@@ -22588,7 +22895,7 @@
               <w:noProof/>
               <w:color w:val="7F7F7F" w:themeColor="text1" w:themeTint="80"/>
             </w:rPr>
-            <w:t>11</w:t>
+            <w:t>9</w:t>
           </w:r>
           <w:r>
             <w:rPr>
@@ -24108,6 +24415,118 @@
     </w:lvl>
   </w:abstractNum>
   <w:abstractNum w:abstractNumId="1">
+    <w:nsid w:val="2E0B0F00"/>
+    <w:multiLevelType w:val="hybridMultilevel"/>
+    <w:tmpl w:val="0EC05594"/>
+    <w:lvl w:ilvl="0" w:tplc="23549DE6">
+      <w:numFmt w:val="bullet"/>
+      <w:lvlText w:val="-"/>
+      <w:lvlJc w:val="left"/>
+      <w:pPr>
+        <w:ind w:left="720" w:hanging="360"/>
+      </w:pPr>
+      <w:rPr>
+        <w:rFonts w:ascii="Arial" w:eastAsiaTheme="minorEastAsia" w:hAnsi="Arial" w:cs="Arial" w:hint="default"/>
+      </w:rPr>
+    </w:lvl>
+    <w:lvl w:ilvl="1" w:tplc="040C0003" w:tentative="1">
+      <w:start w:val="1"/>
+      <w:numFmt w:val="bullet"/>
+      <w:lvlText w:val="o"/>
+      <w:lvlJc w:val="left"/>
+      <w:pPr>
+        <w:ind w:left="1440" w:hanging="360"/>
+      </w:pPr>
+      <w:rPr>
+        <w:rFonts w:ascii="Courier New" w:hAnsi="Courier New" w:cs="Courier New" w:hint="default"/>
+      </w:rPr>
+    </w:lvl>
+    <w:lvl w:ilvl="2" w:tplc="040C0005" w:tentative="1">
+      <w:start w:val="1"/>
+      <w:numFmt w:val="bullet"/>
+      <w:lvlText w:val=""/>
+      <w:lvlJc w:val="left"/>
+      <w:pPr>
+        <w:ind w:left="2160" w:hanging="360"/>
+      </w:pPr>
+      <w:rPr>
+        <w:rFonts w:ascii="Wingdings" w:hAnsi="Wingdings" w:hint="default"/>
+      </w:rPr>
+    </w:lvl>
+    <w:lvl w:ilvl="3" w:tplc="040C0001" w:tentative="1">
+      <w:start w:val="1"/>
+      <w:numFmt w:val="bullet"/>
+      <w:lvlText w:val=""/>
+      <w:lvlJc w:val="left"/>
+      <w:pPr>
+        <w:ind w:left="2880" w:hanging="360"/>
+      </w:pPr>
+      <w:rPr>
+        <w:rFonts w:ascii="Symbol" w:hAnsi="Symbol" w:hint="default"/>
+      </w:rPr>
+    </w:lvl>
+    <w:lvl w:ilvl="4" w:tplc="040C0003" w:tentative="1">
+      <w:start w:val="1"/>
+      <w:numFmt w:val="bullet"/>
+      <w:lvlText w:val="o"/>
+      <w:lvlJc w:val="left"/>
+      <w:pPr>
+        <w:ind w:left="3600" w:hanging="360"/>
+      </w:pPr>
+      <w:rPr>
+        <w:rFonts w:ascii="Courier New" w:hAnsi="Courier New" w:cs="Courier New" w:hint="default"/>
+      </w:rPr>
+    </w:lvl>
+    <w:lvl w:ilvl="5" w:tplc="040C0005" w:tentative="1">
+      <w:start w:val="1"/>
+      <w:numFmt w:val="bullet"/>
+      <w:lvlText w:val=""/>
+      <w:lvlJc w:val="left"/>
+      <w:pPr>
+        <w:ind w:left="4320" w:hanging="360"/>
+      </w:pPr>
+      <w:rPr>
+        <w:rFonts w:ascii="Wingdings" w:hAnsi="Wingdings" w:hint="default"/>
+      </w:rPr>
+    </w:lvl>
+    <w:lvl w:ilvl="6" w:tplc="040C0001" w:tentative="1">
+      <w:start w:val="1"/>
+      <w:numFmt w:val="bullet"/>
+      <w:lvlText w:val=""/>
+      <w:lvlJc w:val="left"/>
+      <w:pPr>
+        <w:ind w:left="5040" w:hanging="360"/>
+      </w:pPr>
+      <w:rPr>
+        <w:rFonts w:ascii="Symbol" w:hAnsi="Symbol" w:hint="default"/>
+      </w:rPr>
+    </w:lvl>
+    <w:lvl w:ilvl="7" w:tplc="040C0003" w:tentative="1">
+      <w:start w:val="1"/>
+      <w:numFmt w:val="bullet"/>
+      <w:lvlText w:val="o"/>
+      <w:lvlJc w:val="left"/>
+      <w:pPr>
+        <w:ind w:left="5760" w:hanging="360"/>
+      </w:pPr>
+      <w:rPr>
+        <w:rFonts w:ascii="Courier New" w:hAnsi="Courier New" w:cs="Courier New" w:hint="default"/>
+      </w:rPr>
+    </w:lvl>
+    <w:lvl w:ilvl="8" w:tplc="040C0005" w:tentative="1">
+      <w:start w:val="1"/>
+      <w:numFmt w:val="bullet"/>
+      <w:lvlText w:val=""/>
+      <w:lvlJc w:val="left"/>
+      <w:pPr>
+        <w:ind w:left="6480" w:hanging="360"/>
+      </w:pPr>
+      <w:rPr>
+        <w:rFonts w:ascii="Wingdings" w:hAnsi="Wingdings" w:hint="default"/>
+      </w:rPr>
+    </w:lvl>
+  </w:abstractNum>
+  <w:abstractNum w:abstractNumId="2">
     <w:nsid w:val="428D6C79"/>
     <w:multiLevelType w:val="hybridMultilevel"/>
     <w:tmpl w:val="5CCA2302"/>
@@ -24220,7 +24639,7 @@
       </w:rPr>
     </w:lvl>
   </w:abstractNum>
-  <w:abstractNum w:abstractNumId="2">
+  <w:abstractNum w:abstractNumId="3">
     <w:nsid w:val="4FAC4896"/>
     <w:multiLevelType w:val="hybridMultilevel"/>
     <w:tmpl w:val="6B90FE32"/>
@@ -24309,7 +24728,7 @@
       </w:pPr>
     </w:lvl>
   </w:abstractNum>
-  <w:abstractNum w:abstractNumId="3">
+  <w:abstractNum w:abstractNumId="4">
     <w:nsid w:val="7CDB2748"/>
     <w:multiLevelType w:val="multilevel"/>
     <w:tmpl w:val="32BA99C0"/>
@@ -24343,7 +24762,7 @@
       <w:lvlText w:val="%1.%2.%3"/>
       <w:lvlJc w:val="left"/>
       <w:pPr>
-        <w:ind w:left="6674" w:hanging="720"/>
+        <w:ind w:left="1430" w:hanging="720"/>
       </w:pPr>
     </w:lvl>
     <w:lvl w:ilvl="3">
@@ -24411,12 +24830,15 @@
     <w:abstractNumId w:val="0"/>
   </w:num>
   <w:num w:numId="2">
+    <w:abstractNumId w:val="3"/>
+  </w:num>
+  <w:num w:numId="3">
+    <w:abstractNumId w:val="4"/>
+  </w:num>
+  <w:num w:numId="4">
     <w:abstractNumId w:val="2"/>
   </w:num>
-  <w:num w:numId="3">
-    <w:abstractNumId w:val="3"/>
-  </w:num>
-  <w:num w:numId="4">
+  <w:num w:numId="5">
     <w:abstractNumId w:val="1"/>
   </w:num>
 </w:numbering>
@@ -25792,12 +26214,20 @@
     <w:pitch w:val="variable"/>
     <w:sig w:usb0="E0002EFF" w:usb1="C0007843" w:usb2="00000009" w:usb3="00000000" w:csb0="000001FF" w:csb1="00000000"/>
   </w:font>
-  <w:font w:name="Symbol">
-    <w:panose1 w:val="05050102010706020507"/>
-    <w:charset w:val="02"/>
-    <w:family w:val="roman"/>
+  <w:font w:name="Arial">
+    <w:panose1 w:val="020B0604020202020204"/>
+    <w:charset w:val="00"/>
+    <w:family w:val="swiss"/>
     <w:pitch w:val="variable"/>
-    <w:sig w:usb0="00000000" w:usb1="10000000" w:usb2="00000000" w:usb3="00000000" w:csb0="80000000" w:csb1="00000000"/>
+    <w:sig w:usb0="E0002AFF" w:usb1="C0007843" w:usb2="00000009" w:usb3="00000000" w:csb0="000001FF" w:csb1="00000000"/>
+  </w:font>
+  <w:font w:name="SimHei">
+    <w:altName w:val="黑体"/>
+    <w:panose1 w:val="02010609060101010101"/>
+    <w:charset w:val="86"/>
+    <w:family w:val="modern"/>
+    <w:pitch w:val="fixed"/>
+    <w:sig w:usb0="800002BF" w:usb1="38CF7CFA" w:usb2="00000016" w:usb3="00000000" w:csb0="00040001" w:csb1="00000000"/>
   </w:font>
   <w:font w:name="Courier New">
     <w:panose1 w:val="02070309020205020404"/>
@@ -25813,20 +26243,12 @@
     <w:pitch w:val="variable"/>
     <w:sig w:usb0="00000000" w:usb1="10000000" w:usb2="00000000" w:usb3="00000000" w:csb0="80000000" w:csb1="00000000"/>
   </w:font>
-  <w:font w:name="Arial">
-    <w:panose1 w:val="020B0604020202020204"/>
-    <w:charset w:val="00"/>
-    <w:family w:val="swiss"/>
+  <w:font w:name="Symbol">
+    <w:panose1 w:val="05050102010706020507"/>
+    <w:charset w:val="02"/>
+    <w:family w:val="roman"/>
     <w:pitch w:val="variable"/>
-    <w:sig w:usb0="E0002AFF" w:usb1="C0007843" w:usb2="00000009" w:usb3="00000000" w:csb0="000001FF" w:csb1="00000000"/>
-  </w:font>
-  <w:font w:name="SimHei">
-    <w:altName w:val="黑体"/>
-    <w:panose1 w:val="02010609060101010101"/>
-    <w:charset w:val="86"/>
-    <w:family w:val="modern"/>
-    <w:pitch w:val="fixed"/>
-    <w:sig w:usb0="800002BF" w:usb1="38CF7CFA" w:usb2="00000016" w:usb3="00000000" w:csb0="00040001" w:csb1="00000000"/>
+    <w:sig w:usb0="00000000" w:usb1="10000000" w:usb2="00000000" w:usb3="00000000" w:csb0="80000000" w:csb1="00000000"/>
   </w:font>
   <w:font w:name="Arial Unicode MS">
     <w:panose1 w:val="020B0604020202020204"/>
@@ -25892,6 +26314,7 @@
     <w:rsid w:val="004A28B7"/>
     <w:rsid w:val="005967EC"/>
     <w:rsid w:val="006422BA"/>
+    <w:rsid w:val="006F12AE"/>
     <w:rsid w:val="00780239"/>
     <w:rsid w:val="00793958"/>
     <w:rsid w:val="008001AC"/>
@@ -25899,6 +26322,7 @@
     <w:rsid w:val="00B67B93"/>
     <w:rsid w:val="00BC2746"/>
     <w:rsid w:val="00DC1096"/>
+    <w:rsid w:val="00E13C39"/>
   </w:rsids>
   <m:mathPr>
     <m:mathFont m:val="Cambria Math"/>
@@ -26677,7 +27101,7 @@
 </file>
 
 <file path=customXml/itemProps2.xml><?xml version="1.0" encoding="utf-8"?>
-<ds:datastoreItem xmlns:ds="http://schemas.openxmlformats.org/officeDocument/2006/customXml" ds:itemID="{D6F9B40D-A837-43BD-A26A-FB5C320AC495}">
+<ds:datastoreItem xmlns:ds="http://schemas.openxmlformats.org/officeDocument/2006/customXml" ds:itemID="{380207EA-47CB-4247-956E-12E04C7E8F4A}">
   <ds:schemaRefs>
     <ds:schemaRef ds:uri="http://schemas.openxmlformats.org/officeDocument/2006/bibliography"/>
   </ds:schemaRefs>

</xml_diff>